<commit_message>
HIVPP-196 added class diagram for visualization language
</commit_message>
<xml_diff>
--- a/infovis-parallel.docx
+++ b/infovis-parallel.docx
@@ -21,13 +21,13 @@
         <w:pStyle w:val="Author"/>
       </w:pPr>
       <w:r>
-        <w:t xml:space="preserve">Draft</w:t>
+        <w:t xml:space="preserve">Technical</w:t>
       </w:r>
       <w:r>
         <w:t xml:space="preserve"> </w:t>
       </w:r>
       <w:r>
-        <w:t xml:space="preserve">Documentation</w:t>
+        <w:t xml:space="preserve">Manual</w:t>
       </w:r>
     </w:p>
     <w:p>
@@ -35,8 +35,18 @@
         <w:pStyle w:val="Date"/>
       </w:pPr>
       <w:r>
-        <w:t xml:space="preserve"> 9 January 2020</w:t>
-      </w:r>
+        <w:t xml:space="preserve">10 January 2020</w:t>
+      </w:r>
+    </w:p>
+    <w:p>
+      <w:pPr>
+        <w:pStyle w:val="Heading2"/>
+      </w:pPr>
+      <w:bookmarkStart w:id="20" w:name="visualization-language"/>
+      <w:r>
+        <w:t xml:space="preserve">Visualization language</w:t>
+      </w:r>
+      <w:bookmarkEnd w:id="20"/>
     </w:p>
     <w:p>
       <w:pPr>
@@ -45,20 +55,20 @@
       <w:r>
         <w:drawing>
           <wp:inline>
-            <wp:extent cx="5334000" cy="3271407"/>
+            <wp:extent cx="5334000" cy="6237266"/>
             <wp:effectExtent b="0" l="0" r="0" t="0"/>
-            <wp:docPr descr="Architecture." title="" id="1" name="Picture"/>
+            <wp:docPr descr="Visualization language." title="" id="1" name="Picture"/>
             <a:graphic>
               <a:graphicData uri="http://schemas.openxmlformats.org/drawingml/2006/picture">
                 <pic:pic>
                   <pic:nvPicPr>
-                    <pic:cNvPr descr="architecture.svg" id="0" name="Picture"/>
+                    <pic:cNvPr descr="vislang.png" id="0" name="Picture"/>
                     <pic:cNvPicPr>
                       <a:picLocks noChangeArrowheads="1" noChangeAspect="1"/>
                     </pic:cNvPicPr>
                   </pic:nvPicPr>
                   <pic:blipFill>
-                    <a:blip r:embed="rId20"/>
+                    <a:blip r:embed="rId21"/>
                     <a:stretch>
                       <a:fillRect/>
                     </a:stretch>
@@ -66,7 +76,7 @@
                   <pic:spPr bwMode="auto">
                     <a:xfrm>
                       <a:off x="0" y="0"/>
-                      <a:ext cx="5334000" cy="3271407"/>
+                      <a:ext cx="5334000" cy="6237266"/>
                     </a:xfrm>
                     <a:prstGeom prst="rect">
                       <a:avLst/>
@@ -90,6 +100,71 @@
         <w:pStyle w:val="ImageCaption"/>
       </w:pPr>
       <w:r>
+        <w:t xml:space="preserve">Visualization language.</w:t>
+      </w:r>
+    </w:p>
+    <w:p>
+      <w:pPr>
+        <w:pStyle w:val="Heading2"/>
+      </w:pPr>
+      <w:bookmarkStart w:id="22" w:name="architecture"/>
+      <w:r>
+        <w:t xml:space="preserve">Architecture</w:t>
+      </w:r>
+      <w:bookmarkEnd w:id="22"/>
+    </w:p>
+    <w:p>
+      <w:pPr>
+        <w:pStyle w:val="CaptionedFigure"/>
+      </w:pPr>
+      <w:r>
+        <w:drawing>
+          <wp:inline>
+            <wp:extent cx="5334000" cy="3372970"/>
+            <wp:effectExtent b="0" l="0" r="0" t="0"/>
+            <wp:docPr descr="Architecture." title="" id="1" name="Picture"/>
+            <a:graphic>
+              <a:graphicData uri="http://schemas.openxmlformats.org/drawingml/2006/picture">
+                <pic:pic>
+                  <pic:nvPicPr>
+                    <pic:cNvPr descr="architecture.png" id="0" name="Picture"/>
+                    <pic:cNvPicPr>
+                      <a:picLocks noChangeArrowheads="1" noChangeAspect="1"/>
+                    </pic:cNvPicPr>
+                  </pic:nvPicPr>
+                  <pic:blipFill>
+                    <a:blip r:embed="rId23"/>
+                    <a:stretch>
+                      <a:fillRect/>
+                    </a:stretch>
+                  </pic:blipFill>
+                  <pic:spPr bwMode="auto">
+                    <a:xfrm>
+                      <a:off x="0" y="0"/>
+                      <a:ext cx="5334000" cy="3372970"/>
+                    </a:xfrm>
+                    <a:prstGeom prst="rect">
+                      <a:avLst/>
+                    </a:prstGeom>
+                    <a:noFill/>
+                    <a:ln w="9525">
+                      <a:noFill/>
+                      <a:headEnd/>
+                      <a:tailEnd/>
+                    </a:ln>
+                  </pic:spPr>
+                </pic:pic>
+              </a:graphicData>
+            </a:graphic>
+          </wp:inline>
+        </w:drawing>
+      </w:r>
+    </w:p>
+    <w:p>
+      <w:pPr>
+        <w:pStyle w:val="ImageCaption"/>
+      </w:pPr>
+      <w:r>
         <w:t xml:space="preserve">Architecture.</w:t>
       </w:r>
     </w:p>
@@ -97,21 +172,21 @@
       <w:pPr>
         <w:pStyle w:val="Heading2"/>
       </w:pPr>
-      <w:bookmarkStart w:id="21" w:name="protocol-buffer-specification"/>
+      <w:bookmarkStart w:id="24" w:name="protocol-buffer-specification"/>
       <w:r>
         <w:t xml:space="preserve">Protocol buffer specification</w:t>
       </w:r>
-      <w:bookmarkEnd w:id="21"/>
+      <w:bookmarkEnd w:id="24"/>
     </w:p>
     <w:p>
       <w:pPr>
         <w:pStyle w:val="Heading3"/>
       </w:pPr>
-      <w:bookmarkStart w:id="22" w:name="prelude"/>
+      <w:bookmarkStart w:id="25" w:name="prelude"/>
       <w:r>
         <w:t xml:space="preserve">Prelude</w:t>
       </w:r>
-      <w:bookmarkEnd w:id="22"/>
+      <w:bookmarkEnd w:id="25"/>
     </w:p>
     <w:p>
       <w:pPr>
@@ -140,11 +215,11 @@
       <w:pPr>
         <w:pStyle w:val="Heading3"/>
       </w:pPr>
-      <w:bookmarkStart w:id="23" w:name="request-message"/>
+      <w:bookmarkStart w:id="26" w:name="request-message"/>
       <w:r>
         <w:t xml:space="preserve">Request message</w:t>
       </w:r>
-      <w:bookmarkEnd w:id="23"/>
+      <w:bookmarkEnd w:id="26"/>
     </w:p>
     <w:p>
       <w:pPr>
@@ -242,11 +317,11 @@
       <w:pPr>
         <w:pStyle w:val="Heading3"/>
       </w:pPr>
-      <w:bookmarkStart w:id="24" w:name="response-message"/>
+      <w:bookmarkStart w:id="27" w:name="response-message"/>
       <w:r>
         <w:t xml:space="preserve">Response message</w:t>
       </w:r>
-      <w:bookmarkEnd w:id="24"/>
+      <w:bookmarkEnd w:id="27"/>
     </w:p>
     <w:p>
       <w:pPr>
@@ -389,11 +464,11 @@
       <w:pPr>
         <w:pStyle w:val="Heading3"/>
       </w:pPr>
-      <w:bookmarkStart w:id="25" w:name="geometry-message"/>
+      <w:bookmarkStart w:id="28" w:name="geometry-message"/>
       <w:r>
         <w:t xml:space="preserve">Geometry message</w:t>
       </w:r>
-      <w:bookmarkEnd w:id="25"/>
+      <w:bookmarkEnd w:id="28"/>
     </w:p>
     <w:p>
       <w:pPr>
@@ -554,11 +629,11 @@
       <w:pPr>
         <w:pStyle w:val="Heading3"/>
       </w:pPr>
-      <w:bookmarkStart w:id="26" w:name="location-message"/>
+      <w:bookmarkStart w:id="29" w:name="location-message"/>
       <w:r>
         <w:t xml:space="preserve">Location message</w:t>
       </w:r>
-      <w:bookmarkEnd w:id="26"/>
+      <w:bookmarkEnd w:id="29"/>
     </w:p>
     <w:p>
       <w:pPr>
@@ -647,11 +722,11 @@
       <w:pPr>
         <w:pStyle w:val="Heading2"/>
       </w:pPr>
-      <w:bookmarkStart w:id="27" w:name="patchboard-command-line-application"/>
+      <w:bookmarkStart w:id="30" w:name="patchboard-command-line-application"/>
       <w:r>
         <w:t xml:space="preserve">Patchboard command-line application</w:t>
       </w:r>
-      <w:bookmarkEnd w:id="27"/>
+      <w:bookmarkEnd w:id="30"/>
     </w:p>
     <w:p>
       <w:pPr>

</xml_diff>